<commit_message>
week 4 is er niet + week 5 nagekeken en pdf in de map gezet
</commit_message>
<xml_diff>
--- a/implementatieplannen/template/Implementatieplan week5.docx
+++ b/implementatieplannen/template/Implementatieplan week5.docx
@@ -17,19 +17,7 @@
         <w:rPr>
           <w:lang w:val="nl-NL"/>
         </w:rPr>
-        <w:t>Week 5</w:t>
-      </w:r>
-      <w:r>
-        <w:rPr>
-          <w:lang w:val="nl-NL"/>
-        </w:rPr>
-        <w:t>.</w:t>
-      </w:r>
-      <w:r>
-        <w:rPr>
-          <w:lang w:val="nl-NL"/>
-        </w:rPr>
-        <w:t xml:space="preserve"> 02-06</w:t>
+        <w:t>Week 5. 02-06</w:t>
       </w:r>
       <w:r>
         <w:rPr>
@@ -67,13 +55,7 @@
         <w:rPr>
           <w:lang w:val="nl-NL"/>
         </w:rPr>
-        <w:t>Week5. 02-06</w:t>
-      </w:r>
-      <w:r>
-        <w:rPr>
-          <w:lang w:val="nl-NL"/>
-        </w:rPr>
-        <w:t>-2015</w:t>
+        <w:t>Week5. 02-06-2015</w:t>
       </w:r>
     </w:p>
     <w:p>
@@ -100,8 +82,16 @@
         <w:rPr>
           <w:lang w:val="nl-NL"/>
         </w:rPr>
-        <w:t xml:space="preserve"> &amp; Jos Roijakkers</w:t>
-      </w:r>
+        <w:t xml:space="preserve"> &amp; Jos </w:t>
+      </w:r>
+      <w:proofErr w:type="spellStart"/>
+      <w:r>
+        <w:rPr>
+          <w:lang w:val="nl-NL"/>
+        </w:rPr>
+        <w:t>Roijakkers</w:t>
+      </w:r>
+      <w:proofErr w:type="spellEnd"/>
     </w:p>
     <w:p>
       <w:pPr>
@@ -231,8 +221,6 @@
         </w:rPr>
         <w:t xml:space="preserve">onderzochte </w:t>
       </w:r>
-      <w:bookmarkStart w:id="0" w:name="_GoBack"/>
-      <w:bookmarkEnd w:id="0"/>
       <w:r>
         <w:rPr>
           <w:lang w:val="nl-NL"/>
@@ -500,21 +488,13 @@
         <w:rPr>
           <w:lang w:val="nl-NL"/>
         </w:rPr>
-        <w:t xml:space="preserve">. Deze keuze is gemaakt nadat er eerst vooraf onderzoek is verricht naar de verschillende mogelijkheden en hun </w:t>
-      </w:r>
-      <w:proofErr w:type="gramStart"/>
-      <w:r>
-        <w:rPr>
-          <w:lang w:val="nl-NL"/>
-        </w:rPr>
-        <w:t>implementaties</w:t>
-      </w:r>
-      <w:proofErr w:type="gramEnd"/>
-      <w:r>
-        <w:rPr>
-          <w:lang w:val="nl-NL"/>
-        </w:rPr>
-        <w:t>. Uit dit onderzoek kwam Zero order naar voren als een gemakkelijke en prima werkende methode en is de keuze gemaakt om dit eerst eens te proberen.</w:t>
+        <w:t>. Deze keuze is gemaakt nadat er eerst vooraf onderzoek is verricht naar de verschillende mogelijkheden en hun implementaties. Uit dit onderzoek kwam Zero order naar voren als een gemakkelijke en prima werkende methode en is de keuze gemaakt om dit eerst eens te proberen.</w:t>
+      </w:r>
+      <w:r>
+        <w:rPr>
+          <w:lang w:val="nl-NL"/>
+        </w:rPr>
+        <w:t xml:space="preserve"> Daarnaast was hier de meeste informatie over te vinden op het web.</w:t>
       </w:r>
     </w:p>
     <w:p>
@@ -524,14 +504,12 @@
           <w:lang w:val="nl-NL"/>
         </w:rPr>
       </w:pPr>
-      <w:proofErr w:type="gramStart"/>
       <w:r>
         <w:rPr>
           <w:lang w:val="nl-NL"/>
         </w:rPr>
         <w:t>Implementatie</w:t>
       </w:r>
-      <w:proofErr w:type="gramEnd"/>
     </w:p>
     <w:p>
       <w:pPr>
@@ -577,16 +555,50 @@
         <w:rPr>
           <w:lang w:val="nl-NL"/>
         </w:rPr>
-        <w:t xml:space="preserve">. We geven </w:t>
-      </w:r>
-      <w:proofErr w:type="gramStart"/>
-      <w:r>
-        <w:rPr>
-          <w:lang w:val="nl-NL"/>
-        </w:rPr>
-        <w:t>de</w:t>
-      </w:r>
-      <w:proofErr w:type="gramEnd"/>
+        <w:t xml:space="preserve">. We geven de </w:t>
+      </w:r>
+      <w:proofErr w:type="spellStart"/>
+      <w:r>
+        <w:rPr>
+          <w:lang w:val="nl-NL"/>
+        </w:rPr>
+        <w:t>scale</w:t>
+      </w:r>
+      <w:proofErr w:type="spellEnd"/>
+      <w:r>
+        <w:rPr>
+          <w:lang w:val="nl-NL"/>
+        </w:rPr>
+        <w:t xml:space="preserve"> aan die we uiteindelijk willen hebben als constanten. Er wordt een dubbele </w:t>
+      </w:r>
+      <w:proofErr w:type="spellStart"/>
+      <w:r>
+        <w:rPr>
+          <w:lang w:val="nl-NL"/>
+        </w:rPr>
+        <w:t>for</w:t>
+      </w:r>
+      <w:proofErr w:type="spellEnd"/>
+      <w:r>
+        <w:rPr>
+          <w:lang w:val="nl-NL"/>
+        </w:rPr>
+        <w:t>-</w:t>
+      </w:r>
+      <w:r>
+        <w:rPr>
+          <w:lang w:val="nl-NL"/>
+        </w:rPr>
+        <w:t xml:space="preserve">lus gemaakt om de x en de y pixels op te halen en hier wordt dan de </w:t>
+      </w:r>
+      <w:proofErr w:type="spellStart"/>
+      <w:r>
+        <w:rPr>
+          <w:lang w:val="nl-NL"/>
+        </w:rPr>
+        <w:t>nearest</w:t>
+      </w:r>
+      <w:proofErr w:type="spellEnd"/>
       <w:r>
         <w:rPr>
           <w:lang w:val="nl-NL"/>
@@ -598,54 +610,6 @@
         <w:rPr>
           <w:lang w:val="nl-NL"/>
         </w:rPr>
-        <w:t>scale</w:t>
-      </w:r>
-      <w:proofErr w:type="spellEnd"/>
-      <w:r>
-        <w:rPr>
-          <w:lang w:val="nl-NL"/>
-        </w:rPr>
-        <w:t xml:space="preserve"> aan die we uiteindelijk willen hebben als constanten. Er wordt een dubbele </w:t>
-      </w:r>
-      <w:proofErr w:type="spellStart"/>
-      <w:r>
-        <w:rPr>
-          <w:lang w:val="nl-NL"/>
-        </w:rPr>
-        <w:t>for</w:t>
-      </w:r>
-      <w:proofErr w:type="spellEnd"/>
-      <w:r>
-        <w:rPr>
-          <w:lang w:val="nl-NL"/>
-        </w:rPr>
-        <w:t>-</w:t>
-      </w:r>
-      <w:r>
-        <w:rPr>
-          <w:lang w:val="nl-NL"/>
-        </w:rPr>
-        <w:t xml:space="preserve">lus gemaakt om de x en de y pixels op te halen en hier wordt dan de </w:t>
-      </w:r>
-      <w:proofErr w:type="spellStart"/>
-      <w:r>
-        <w:rPr>
-          <w:lang w:val="nl-NL"/>
-        </w:rPr>
-        <w:t>nearest</w:t>
-      </w:r>
-      <w:proofErr w:type="spellEnd"/>
-      <w:r>
-        <w:rPr>
-          <w:lang w:val="nl-NL"/>
-        </w:rPr>
-        <w:t xml:space="preserve"> </w:t>
-      </w:r>
-      <w:proofErr w:type="spellStart"/>
-      <w:r>
-        <w:rPr>
-          <w:lang w:val="nl-NL"/>
-        </w:rPr>
         <w:t>neighbor</w:t>
       </w:r>
       <w:proofErr w:type="spellEnd"/>
@@ -677,19 +641,11 @@
         <w:t>round</w:t>
       </w:r>
       <w:proofErr w:type="spellEnd"/>
-      <w:proofErr w:type="gramStart"/>
-      <w:r>
-        <w:rPr>
-          <w:lang w:val="nl-NL"/>
-        </w:rPr>
-        <w:t>(</w:t>
-      </w:r>
-      <w:proofErr w:type="gramEnd"/>
-      <w:r>
-        <w:rPr>
-          <w:lang w:val="nl-NL"/>
-        </w:rPr>
-        <w:t xml:space="preserve"> x / schaal) hier wordt dus gekeken naar de oude pixel waarde en hier wordt dan x of y gedeeld door de schaal om aan de nieuwe waarde te komen voor de pixel.(</w:t>
+      <w:r>
+        <w:rPr>
+          <w:lang w:val="nl-NL"/>
+        </w:rPr>
+        <w:t>( x / schaal) hier wordt dus gekeken naar de oude pixel waarde en hier wordt dan x of y gedeeld door de schaal om aan de nieuwe waarde te komen voor de pixel.(</w:t>
       </w:r>
       <w:proofErr w:type="spellStart"/>
       <w:r>
@@ -705,14 +661,12 @@
         </w:rPr>
         <w:t xml:space="preserve"> houdt in dat het wordt afgerond zodat er geen getallen achter de komma kunnen voorkomen.) Deze nieuwe waardes worden dan </w:t>
       </w:r>
-      <w:proofErr w:type="spellStart"/>
-      <w:r>
-        <w:rPr>
-          <w:lang w:val="nl-NL"/>
-        </w:rPr>
-        <w:t>gereturned</w:t>
-      </w:r>
-      <w:proofErr w:type="spellEnd"/>
+      <w:r>
+        <w:rPr>
+          <w:lang w:val="nl-NL"/>
+        </w:rPr>
+        <w:t>geretourneerd</w:t>
+      </w:r>
       <w:r>
         <w:rPr>
           <w:lang w:val="nl-NL"/>
@@ -738,32 +692,25 @@
           <w:rFonts w:ascii="Consolas" w:hAnsi="Consolas" w:cs="Consolas"/>
           <w:sz w:val="19"/>
           <w:szCs w:val="19"/>
-        </w:rPr>
-      </w:pPr>
-      <w:proofErr w:type="gramStart"/>
-      <w:r>
-        <w:rPr>
-          <w:rFonts w:ascii="Consolas" w:hAnsi="Consolas" w:cs="Consolas"/>
-          <w:sz w:val="19"/>
-          <w:szCs w:val="19"/>
-        </w:rPr>
-        <w:t>auto</w:t>
-      </w:r>
-      <w:proofErr w:type="gramEnd"/>
-      <w:r>
-        <w:rPr>
-          <w:rFonts w:ascii="Consolas" w:hAnsi="Consolas" w:cs="Consolas"/>
-          <w:sz w:val="19"/>
-          <w:szCs w:val="19"/>
-        </w:rPr>
-        <w:t xml:space="preserve"> </w:t>
-      </w:r>
-      <w:proofErr w:type="spellStart"/>
-      <w:r>
-        <w:rPr>
-          <w:rFonts w:ascii="Consolas" w:hAnsi="Consolas" w:cs="Consolas"/>
-          <w:sz w:val="19"/>
-          <w:szCs w:val="19"/>
+          <w:lang w:val="nl-NL"/>
+        </w:rPr>
+      </w:pPr>
+      <w:r>
+        <w:rPr>
+          <w:rFonts w:ascii="Consolas" w:hAnsi="Consolas" w:cs="Consolas"/>
+          <w:sz w:val="19"/>
+          <w:szCs w:val="19"/>
+          <w:lang w:val="nl-NL"/>
+        </w:rPr>
+        <w:t xml:space="preserve">auto </w:t>
+      </w:r>
+      <w:proofErr w:type="spellStart"/>
+      <w:r>
+        <w:rPr>
+          <w:rFonts w:ascii="Consolas" w:hAnsi="Consolas" w:cs="Consolas"/>
+          <w:sz w:val="19"/>
+          <w:szCs w:val="19"/>
+          <w:lang w:val="nl-NL"/>
         </w:rPr>
         <w:t>vergrootObject</w:t>
       </w:r>
@@ -773,6 +720,7 @@
           <w:rFonts w:ascii="Consolas" w:hAnsi="Consolas" w:cs="Consolas"/>
           <w:sz w:val="19"/>
           <w:szCs w:val="19"/>
+          <w:lang w:val="nl-NL"/>
         </w:rPr>
         <w:t xml:space="preserve"> = </w:t>
       </w:r>
@@ -782,6 +730,7 @@
           <w:rFonts w:ascii="Consolas" w:hAnsi="Consolas" w:cs="Consolas"/>
           <w:sz w:val="19"/>
           <w:szCs w:val="19"/>
+          <w:lang w:val="nl-NL"/>
         </w:rPr>
         <w:t>ImageFactory</w:t>
       </w:r>
@@ -791,6 +740,7 @@
           <w:rFonts w:ascii="Consolas" w:hAnsi="Consolas" w:cs="Consolas"/>
           <w:sz w:val="19"/>
           <w:szCs w:val="19"/>
+          <w:lang w:val="nl-NL"/>
         </w:rPr>
         <w:t>::</w:t>
       </w:r>
@@ -800,6 +750,7 @@
           <w:rFonts w:ascii="Consolas" w:hAnsi="Consolas" w:cs="Consolas"/>
           <w:sz w:val="19"/>
           <w:szCs w:val="19"/>
+          <w:lang w:val="nl-NL"/>
         </w:rPr>
         <w:t>newIntensityImage</w:t>
       </w:r>
@@ -809,6 +760,7 @@
           <w:rFonts w:ascii="Consolas" w:hAnsi="Consolas" w:cs="Consolas"/>
           <w:sz w:val="19"/>
           <w:szCs w:val="19"/>
+          <w:lang w:val="nl-NL"/>
         </w:rPr>
         <w:t>(</w:t>
       </w:r>
@@ -818,6 +770,7 @@
           <w:rFonts w:ascii="Consolas" w:hAnsi="Consolas" w:cs="Consolas"/>
           <w:sz w:val="19"/>
           <w:szCs w:val="19"/>
+          <w:lang w:val="nl-NL"/>
         </w:rPr>
         <w:t>image.getWidth</w:t>
       </w:r>
@@ -827,6 +780,7 @@
           <w:rFonts w:ascii="Consolas" w:hAnsi="Consolas" w:cs="Consolas"/>
           <w:sz w:val="19"/>
           <w:szCs w:val="19"/>
+          <w:lang w:val="nl-NL"/>
         </w:rPr>
         <w:t xml:space="preserve">(), </w:t>
       </w:r>
@@ -836,6 +790,7 @@
           <w:rFonts w:ascii="Consolas" w:hAnsi="Consolas" w:cs="Consolas"/>
           <w:sz w:val="19"/>
           <w:szCs w:val="19"/>
+          <w:lang w:val="nl-NL"/>
         </w:rPr>
         <w:t>image.getHeight</w:t>
       </w:r>
@@ -845,6 +800,7 @@
           <w:rFonts w:ascii="Consolas" w:hAnsi="Consolas" w:cs="Consolas"/>
           <w:sz w:val="19"/>
           <w:szCs w:val="19"/>
+          <w:lang w:val="nl-NL"/>
         </w:rPr>
         <w:t>());</w:t>
       </w:r>
@@ -868,11 +824,11 @@
           <w:rFonts w:ascii="Consolas" w:hAnsi="Consolas" w:cs="Consolas"/>
           <w:sz w:val="19"/>
           <w:szCs w:val="19"/>
+          <w:lang w:val="nl-NL"/>
         </w:rPr>
         <w:tab/>
       </w:r>
       <w:proofErr w:type="spellStart"/>
-      <w:proofErr w:type="gramStart"/>
       <w:r>
         <w:rPr>
           <w:rFonts w:ascii="Consolas" w:hAnsi="Consolas" w:cs="Consolas"/>
@@ -883,7 +839,6 @@
         <w:t>const</w:t>
       </w:r>
       <w:proofErr w:type="spellEnd"/>
-      <w:proofErr w:type="gramEnd"/>
       <w:r>
         <w:rPr>
           <w:rFonts w:ascii="Consolas" w:hAnsi="Consolas" w:cs="Consolas"/>
@@ -925,6 +880,7 @@
           <w:rFonts w:ascii="Consolas" w:hAnsi="Consolas" w:cs="Consolas"/>
           <w:sz w:val="19"/>
           <w:szCs w:val="19"/>
+          <w:lang w:val="nl-NL"/>
         </w:rPr>
       </w:pPr>
       <w:r>
@@ -937,49 +893,32 @@
         <w:tab/>
       </w:r>
       <w:proofErr w:type="spellStart"/>
-      <w:proofErr w:type="gramStart"/>
-      <w:r>
-        <w:rPr>
-          <w:rFonts w:ascii="Consolas" w:hAnsi="Consolas" w:cs="Consolas"/>
-          <w:sz w:val="19"/>
-          <w:szCs w:val="19"/>
+      <w:r>
+        <w:rPr>
+          <w:rFonts w:ascii="Consolas" w:hAnsi="Consolas" w:cs="Consolas"/>
+          <w:sz w:val="19"/>
+          <w:szCs w:val="19"/>
+          <w:lang w:val="nl-NL"/>
         </w:rPr>
         <w:t>const</w:t>
       </w:r>
       <w:proofErr w:type="spellEnd"/>
-      <w:proofErr w:type="gramEnd"/>
-      <w:r>
-        <w:rPr>
-          <w:rFonts w:ascii="Consolas" w:hAnsi="Consolas" w:cs="Consolas"/>
-          <w:sz w:val="19"/>
-          <w:szCs w:val="19"/>
-        </w:rPr>
-        <w:t xml:space="preserve"> </w:t>
-      </w:r>
-      <w:proofErr w:type="spellStart"/>
-      <w:r>
-        <w:rPr>
-          <w:rFonts w:ascii="Consolas" w:hAnsi="Consolas" w:cs="Consolas"/>
-          <w:sz w:val="19"/>
-          <w:szCs w:val="19"/>
-        </w:rPr>
-        <w:t>int</w:t>
-      </w:r>
-      <w:proofErr w:type="spellEnd"/>
-      <w:r>
-        <w:rPr>
-          <w:rFonts w:ascii="Consolas" w:hAnsi="Consolas" w:cs="Consolas"/>
-          <w:sz w:val="19"/>
-          <w:szCs w:val="19"/>
-        </w:rPr>
-        <w:t xml:space="preserve"> </w:t>
-      </w:r>
-      <w:proofErr w:type="spellStart"/>
-      <w:r>
-        <w:rPr>
-          <w:rFonts w:ascii="Consolas" w:hAnsi="Consolas" w:cs="Consolas"/>
-          <w:sz w:val="19"/>
-          <w:szCs w:val="19"/>
+      <w:r>
+        <w:rPr>
+          <w:rFonts w:ascii="Consolas" w:hAnsi="Consolas" w:cs="Consolas"/>
+          <w:sz w:val="19"/>
+          <w:szCs w:val="19"/>
+          <w:lang w:val="nl-NL"/>
+        </w:rPr>
+        <w:t xml:space="preserve"> int </w:t>
+      </w:r>
+      <w:proofErr w:type="spellStart"/>
+      <w:r>
+        <w:rPr>
+          <w:rFonts w:ascii="Consolas" w:hAnsi="Consolas" w:cs="Consolas"/>
+          <w:sz w:val="19"/>
+          <w:szCs w:val="19"/>
+          <w:lang w:val="nl-NL"/>
         </w:rPr>
         <w:t>scaleY</w:t>
       </w:r>
@@ -989,6 +928,7 @@
           <w:rFonts w:ascii="Consolas" w:hAnsi="Consolas" w:cs="Consolas"/>
           <w:sz w:val="19"/>
           <w:szCs w:val="19"/>
+          <w:lang w:val="nl-NL"/>
         </w:rPr>
         <w:t xml:space="preserve"> = 300;</w:t>
       </w:r>
@@ -1004,13 +944,15 @@
           <w:rFonts w:ascii="Consolas" w:hAnsi="Consolas" w:cs="Consolas"/>
           <w:sz w:val="19"/>
           <w:szCs w:val="19"/>
-        </w:rPr>
-      </w:pPr>
-      <w:r>
-        <w:rPr>
-          <w:rFonts w:ascii="Consolas" w:hAnsi="Consolas" w:cs="Consolas"/>
-          <w:sz w:val="19"/>
-          <w:szCs w:val="19"/>
+          <w:lang w:val="nl-NL"/>
+        </w:rPr>
+      </w:pPr>
+      <w:r>
+        <w:rPr>
+          <w:rFonts w:ascii="Consolas" w:hAnsi="Consolas" w:cs="Consolas"/>
+          <w:sz w:val="19"/>
+          <w:szCs w:val="19"/>
+          <w:lang w:val="nl-NL"/>
         </w:rPr>
         <w:tab/>
       </w:r>
@@ -1034,26 +976,17 @@
           <w:rFonts w:ascii="Consolas" w:hAnsi="Consolas" w:cs="Consolas"/>
           <w:sz w:val="19"/>
           <w:szCs w:val="19"/>
+          <w:lang w:val="nl-NL"/>
         </w:rPr>
         <w:tab/>
       </w:r>
-      <w:proofErr w:type="gramStart"/>
-      <w:r>
-        <w:rPr>
-          <w:rFonts w:ascii="Consolas" w:hAnsi="Consolas" w:cs="Consolas"/>
-          <w:sz w:val="19"/>
-          <w:szCs w:val="19"/>
-        </w:rPr>
-        <w:t>double</w:t>
-      </w:r>
-      <w:proofErr w:type="gramEnd"/>
-      <w:r>
-        <w:rPr>
-          <w:rFonts w:ascii="Consolas" w:hAnsi="Consolas" w:cs="Consolas"/>
-          <w:sz w:val="19"/>
-          <w:szCs w:val="19"/>
-        </w:rPr>
-        <w:t xml:space="preserve"> </w:t>
+      <w:r>
+        <w:rPr>
+          <w:rFonts w:ascii="Consolas" w:hAnsi="Consolas" w:cs="Consolas"/>
+          <w:sz w:val="19"/>
+          <w:szCs w:val="19"/>
+        </w:rPr>
+        <w:t xml:space="preserve">double </w:t>
       </w:r>
       <w:proofErr w:type="spellStart"/>
       <w:r>
@@ -1231,23 +1164,13 @@
           <w:szCs w:val="19"/>
         </w:rPr>
       </w:pPr>
-      <w:proofErr w:type="gramStart"/>
-      <w:r>
-        <w:rPr>
-          <w:rFonts w:ascii="Consolas" w:hAnsi="Consolas" w:cs="Consolas"/>
-          <w:sz w:val="19"/>
-          <w:szCs w:val="19"/>
-        </w:rPr>
-        <w:t>double</w:t>
-      </w:r>
-      <w:proofErr w:type="gramEnd"/>
-      <w:r>
-        <w:rPr>
-          <w:rFonts w:ascii="Consolas" w:hAnsi="Consolas" w:cs="Consolas"/>
-          <w:sz w:val="19"/>
-          <w:szCs w:val="19"/>
-        </w:rPr>
-        <w:t xml:space="preserve"> </w:t>
+      <w:r>
+        <w:rPr>
+          <w:rFonts w:ascii="Consolas" w:hAnsi="Consolas" w:cs="Consolas"/>
+          <w:sz w:val="19"/>
+          <w:szCs w:val="19"/>
+        </w:rPr>
+        <w:t xml:space="preserve">double </w:t>
       </w:r>
       <w:proofErr w:type="spellStart"/>
       <w:r>
@@ -1337,7 +1260,6 @@
         </w:rPr>
       </w:pPr>
       <w:proofErr w:type="spellStart"/>
-      <w:proofErr w:type="gramStart"/>
       <w:r>
         <w:rPr>
           <w:rFonts w:ascii="Consolas" w:hAnsi="Consolas" w:cs="Consolas"/>
@@ -1348,7 +1270,6 @@
         <w:t>vergrootObject</w:t>
       </w:r>
       <w:proofErr w:type="spellEnd"/>
-      <w:proofErr w:type="gramEnd"/>
       <w:r>
         <w:rPr>
           <w:rFonts w:ascii="Consolas" w:hAnsi="Consolas" w:cs="Consolas"/>
@@ -1575,25 +1496,14 @@
         <w:t>getWidth</w:t>
       </w:r>
       <w:proofErr w:type="spellEnd"/>
-      <w:proofErr w:type="gramStart"/>
-      <w:r>
-        <w:rPr>
-          <w:rFonts w:ascii="Consolas" w:hAnsi="Consolas" w:cs="Consolas"/>
-          <w:sz w:val="19"/>
-          <w:szCs w:val="19"/>
-          <w:lang w:val="nl-NL"/>
-        </w:rPr>
-        <w:t>(</w:t>
-      </w:r>
-      <w:proofErr w:type="gramEnd"/>
-      <w:r>
-        <w:rPr>
-          <w:rFonts w:ascii="Consolas" w:hAnsi="Consolas" w:cs="Consolas"/>
-          <w:sz w:val="19"/>
-          <w:szCs w:val="19"/>
-          <w:lang w:val="nl-NL"/>
-        </w:rPr>
-        <w:t>); ++x){</w:t>
+      <w:r>
+        <w:rPr>
+          <w:rFonts w:ascii="Consolas" w:hAnsi="Consolas" w:cs="Consolas"/>
+          <w:sz w:val="19"/>
+          <w:szCs w:val="19"/>
+          <w:lang w:val="nl-NL"/>
+        </w:rPr>
+        <w:t>(); ++x){</w:t>
       </w:r>
     </w:p>
     <w:p>
@@ -1627,23 +1537,13 @@
         </w:rPr>
         <w:tab/>
       </w:r>
-      <w:proofErr w:type="gramStart"/>
-      <w:r>
-        <w:rPr>
-          <w:rFonts w:ascii="Consolas" w:hAnsi="Consolas" w:cs="Consolas"/>
-          <w:sz w:val="19"/>
-          <w:szCs w:val="19"/>
-        </w:rPr>
-        <w:t>for</w:t>
-      </w:r>
-      <w:proofErr w:type="gramEnd"/>
-      <w:r>
-        <w:rPr>
-          <w:rFonts w:ascii="Consolas" w:hAnsi="Consolas" w:cs="Consolas"/>
-          <w:sz w:val="19"/>
-          <w:szCs w:val="19"/>
-        </w:rPr>
-        <w:t xml:space="preserve"> (</w:t>
+      <w:r>
+        <w:rPr>
+          <w:rFonts w:ascii="Consolas" w:hAnsi="Consolas" w:cs="Consolas"/>
+          <w:sz w:val="19"/>
+          <w:szCs w:val="19"/>
+        </w:rPr>
+        <w:t>for (</w:t>
       </w:r>
       <w:proofErr w:type="spellStart"/>
       <w:r>
@@ -1711,7 +1611,7 @@
           <w:rFonts w:ascii="Consolas" w:hAnsi="Consolas" w:cs="Consolas"/>
           <w:sz w:val="19"/>
           <w:szCs w:val="19"/>
-          <w:lang w:val="nl-NL"/>
+          <w:lang w:val="en-GB"/>
         </w:rPr>
       </w:pPr>
       <w:r>
@@ -1738,33 +1638,22 @@
         </w:rPr>
         <w:tab/>
       </w:r>
-      <w:proofErr w:type="gramStart"/>
-      <w:r>
-        <w:rPr>
-          <w:rFonts w:ascii="Consolas" w:hAnsi="Consolas" w:cs="Consolas"/>
-          <w:sz w:val="19"/>
-          <w:szCs w:val="19"/>
-          <w:lang w:val="nl-NL"/>
-        </w:rPr>
-        <w:t>auto</w:t>
-      </w:r>
-      <w:proofErr w:type="gramEnd"/>
-      <w:r>
-        <w:rPr>
-          <w:rFonts w:ascii="Consolas" w:hAnsi="Consolas" w:cs="Consolas"/>
-          <w:sz w:val="19"/>
-          <w:szCs w:val="19"/>
-          <w:lang w:val="nl-NL"/>
-        </w:rPr>
-        <w:t xml:space="preserve"> </w:t>
-      </w:r>
-      <w:proofErr w:type="spellStart"/>
-      <w:r>
-        <w:rPr>
-          <w:rFonts w:ascii="Consolas" w:hAnsi="Consolas" w:cs="Consolas"/>
-          <w:sz w:val="19"/>
-          <w:szCs w:val="19"/>
-          <w:lang w:val="nl-NL"/>
+      <w:r>
+        <w:rPr>
+          <w:rFonts w:ascii="Consolas" w:hAnsi="Consolas" w:cs="Consolas"/>
+          <w:sz w:val="19"/>
+          <w:szCs w:val="19"/>
+          <w:lang w:val="en-GB"/>
+        </w:rPr>
+        <w:t xml:space="preserve">auto </w:t>
+      </w:r>
+      <w:proofErr w:type="spellStart"/>
+      <w:r>
+        <w:rPr>
+          <w:rFonts w:ascii="Consolas" w:hAnsi="Consolas" w:cs="Consolas"/>
+          <w:sz w:val="19"/>
+          <w:szCs w:val="19"/>
+          <w:lang w:val="en-GB"/>
         </w:rPr>
         <w:t>Xold</w:t>
       </w:r>
@@ -1774,36 +1663,36 @@
           <w:rFonts w:ascii="Consolas" w:hAnsi="Consolas" w:cs="Consolas"/>
           <w:sz w:val="19"/>
           <w:szCs w:val="19"/>
-          <w:lang w:val="nl-NL"/>
-        </w:rPr>
-        <w:t xml:space="preserve"> = </w:t>
-      </w:r>
-      <w:proofErr w:type="spellStart"/>
-      <w:r>
-        <w:rPr>
-          <w:rFonts w:ascii="Consolas" w:hAnsi="Consolas" w:cs="Consolas"/>
-          <w:sz w:val="19"/>
-          <w:szCs w:val="19"/>
-          <w:lang w:val="nl-NL"/>
-        </w:rPr>
-        <w:t>round</w:t>
-      </w:r>
-      <w:proofErr w:type="spellEnd"/>
-      <w:r>
-        <w:rPr>
-          <w:rFonts w:ascii="Consolas" w:hAnsi="Consolas" w:cs="Consolas"/>
-          <w:sz w:val="19"/>
-          <w:szCs w:val="19"/>
-          <w:lang w:val="nl-NL"/>
-        </w:rPr>
-        <w:t>( x / schaal);</w:t>
-      </w:r>
-      <w:r>
-        <w:rPr>
-          <w:rFonts w:ascii="Consolas" w:hAnsi="Consolas" w:cs="Consolas"/>
-          <w:sz w:val="19"/>
-          <w:szCs w:val="19"/>
-          <w:lang w:val="nl-NL"/>
+          <w:lang w:val="en-GB"/>
+        </w:rPr>
+        <w:t xml:space="preserve"> = round( x / </w:t>
+      </w:r>
+      <w:proofErr w:type="spellStart"/>
+      <w:r>
+        <w:rPr>
+          <w:rFonts w:ascii="Consolas" w:hAnsi="Consolas" w:cs="Consolas"/>
+          <w:sz w:val="19"/>
+          <w:szCs w:val="19"/>
+          <w:lang w:val="en-GB"/>
+        </w:rPr>
+        <w:t>schaal</w:t>
+      </w:r>
+      <w:proofErr w:type="spellEnd"/>
+      <w:r>
+        <w:rPr>
+          <w:rFonts w:ascii="Consolas" w:hAnsi="Consolas" w:cs="Consolas"/>
+          <w:sz w:val="19"/>
+          <w:szCs w:val="19"/>
+          <w:lang w:val="en-GB"/>
+        </w:rPr>
+        <w:t>);</w:t>
+      </w:r>
+      <w:r>
+        <w:rPr>
+          <w:rFonts w:ascii="Consolas" w:hAnsi="Consolas" w:cs="Consolas"/>
+          <w:sz w:val="19"/>
+          <w:szCs w:val="19"/>
+          <w:lang w:val="en-GB"/>
         </w:rPr>
         <w:tab/>
       </w:r>
@@ -1812,7 +1701,7 @@
           <w:rFonts w:ascii="Consolas" w:hAnsi="Consolas" w:cs="Consolas"/>
           <w:sz w:val="19"/>
           <w:szCs w:val="19"/>
-          <w:lang w:val="nl-NL"/>
+          <w:lang w:val="en-GB"/>
         </w:rPr>
         <w:tab/>
       </w:r>
@@ -1821,7 +1710,7 @@
           <w:rFonts w:ascii="Consolas" w:hAnsi="Consolas" w:cs="Consolas"/>
           <w:sz w:val="19"/>
           <w:szCs w:val="19"/>
-          <w:lang w:val="nl-NL"/>
+          <w:lang w:val="en-GB"/>
         </w:rPr>
         <w:tab/>
       </w:r>
@@ -1840,23 +1729,13 @@
           <w:szCs w:val="19"/>
         </w:rPr>
       </w:pPr>
-      <w:proofErr w:type="gramStart"/>
-      <w:r>
-        <w:rPr>
-          <w:rFonts w:ascii="Consolas" w:hAnsi="Consolas" w:cs="Consolas"/>
-          <w:sz w:val="19"/>
-          <w:szCs w:val="19"/>
-        </w:rPr>
-        <w:t>auto</w:t>
-      </w:r>
-      <w:proofErr w:type="gramEnd"/>
-      <w:r>
-        <w:rPr>
-          <w:rFonts w:ascii="Consolas" w:hAnsi="Consolas" w:cs="Consolas"/>
-          <w:sz w:val="19"/>
-          <w:szCs w:val="19"/>
-        </w:rPr>
-        <w:t xml:space="preserve"> </w:t>
+      <w:r>
+        <w:rPr>
+          <w:rFonts w:ascii="Consolas" w:hAnsi="Consolas" w:cs="Consolas"/>
+          <w:sz w:val="19"/>
+          <w:szCs w:val="19"/>
+        </w:rPr>
+        <w:t xml:space="preserve">auto </w:t>
       </w:r>
       <w:proofErr w:type="spellStart"/>
       <w:r>
@@ -1933,7 +1812,6 @@
         <w:tab/>
       </w:r>
       <w:proofErr w:type="spellStart"/>
-      <w:proofErr w:type="gramStart"/>
       <w:r>
         <w:rPr>
           <w:rFonts w:ascii="Consolas" w:hAnsi="Consolas" w:cs="Consolas"/>
@@ -1943,7 +1821,6 @@
         <w:t>vergrootObject</w:t>
       </w:r>
       <w:proofErr w:type="spellEnd"/>
-      <w:proofErr w:type="gramEnd"/>
       <w:r>
         <w:rPr>
           <w:rFonts w:ascii="Consolas" w:hAnsi="Consolas" w:cs="Consolas"/>
@@ -2055,13 +1932,6 @@
           <w:szCs w:val="19"/>
         </w:rPr>
         <w:tab/>
-      </w:r>
-      <w:r>
-        <w:rPr>
-          <w:rFonts w:ascii="Consolas" w:hAnsi="Consolas" w:cs="Consolas"/>
-          <w:sz w:val="19"/>
-          <w:szCs w:val="19"/>
-        </w:rPr>
         <w:t>}</w:t>
       </w:r>
     </w:p>
@@ -2119,26 +1989,7 @@
           <w:lang w:val="nl-NL"/>
         </w:rPr>
         <w:tab/>
-      </w:r>
-      <w:proofErr w:type="gramStart"/>
-      <w:r>
-        <w:rPr>
-          <w:rFonts w:ascii="Consolas" w:hAnsi="Consolas" w:cs="Consolas"/>
-          <w:sz w:val="19"/>
-          <w:szCs w:val="19"/>
-          <w:lang w:val="nl-NL"/>
-        </w:rPr>
-        <w:t>return</w:t>
-      </w:r>
-      <w:proofErr w:type="gramEnd"/>
-      <w:r>
-        <w:rPr>
-          <w:rFonts w:ascii="Consolas" w:hAnsi="Consolas" w:cs="Consolas"/>
-          <w:sz w:val="19"/>
-          <w:szCs w:val="19"/>
-          <w:lang w:val="nl-NL"/>
-        </w:rPr>
-        <w:t xml:space="preserve"> </w:t>
+        <w:t xml:space="preserve">return </w:t>
       </w:r>
       <w:proofErr w:type="spellStart"/>
       <w:r>
@@ -2213,8 +2064,42 @@
         <w:rPr>
           <w:lang w:val="nl-NL"/>
         </w:rPr>
-        <w:t>Tijdens het implementeren zullen er verschillende personal tests worden uitgevoerd om te achterhalen wat geïmplementeerd wordt ook echt werkt. Zodra dit positief resultaat geeft wordt er gekeken of de code verbeterd kan worden. Uiteindelijk wordt er getest of de zelf gemaakte code beter of slechter functioneert dan de default code van de leraar.</w:t>
-      </w:r>
+        <w:t>Tijdens het implementeren zullen er verschillende personal tests worden uitgevoerd om te achterhalen wat geïmplementeerd wordt ook echt werkt. Zodra dit positief resultaat geeft wordt er gekeken of de code verbeterd kan worden</w:t>
+      </w:r>
+      <w:r>
+        <w:rPr>
+          <w:lang w:val="nl-NL"/>
+        </w:rPr>
+        <w:t xml:space="preserve"> binnen een </w:t>
+      </w:r>
+      <w:proofErr w:type="spellStart"/>
+      <w:r>
+        <w:rPr>
+          <w:lang w:val="nl-NL"/>
+        </w:rPr>
+        <w:t>reëelen</w:t>
+      </w:r>
+      <w:proofErr w:type="spellEnd"/>
+      <w:r>
+        <w:rPr>
+          <w:lang w:val="nl-NL"/>
+        </w:rPr>
+        <w:t xml:space="preserve"> tijd.</w:t>
+      </w:r>
+      <w:r>
+        <w:rPr>
+          <w:lang w:val="nl-NL"/>
+        </w:rPr>
+        <w:t xml:space="preserve">. Uiteindelijk wordt er getest of de zelf gemaakte code beter of slechter functioneert dan de default </w:t>
+      </w:r>
+      <w:r>
+        <w:rPr>
+          <w:lang w:val="nl-NL"/>
+        </w:rPr>
+        <w:t>code van de leraar en word dit gedocumenteerd.</w:t>
+      </w:r>
+      <w:bookmarkStart w:id="0" w:name="_GoBack"/>
+      <w:bookmarkEnd w:id="0"/>
     </w:p>
     <w:sectPr>
       <w:pgSz w:w="12240" w:h="15840"/>

</xml_diff>